<commit_message>
updated ui and added save button
</commit_message>
<xml_diff>
--- a/FoamingTemplate.docx
+++ b/FoamingTemplate.docx
@@ -10,6 +10,30 @@
           <w:rFonts w:ascii="Times New Roman" w:hAnsi="Times New Roman" w:cs="Times New Roman"/>
         </w:rPr>
       </w:pPr>
+      <w:r>
+        <w:rPr>
+          <w:rFonts w:ascii="Times New Roman" w:hAnsi="Times New Roman" w:cs="Times New Roman"/>
+        </w:rPr>
+        <w:softHyphen/>
+      </w:r>
+      <w:r>
+        <w:rPr>
+          <w:rFonts w:ascii="Times New Roman" w:hAnsi="Times New Roman" w:cs="Times New Roman"/>
+        </w:rPr>
+        <w:softHyphen/>
+      </w:r>
+      <w:r>
+        <w:rPr>
+          <w:rFonts w:ascii="Times New Roman" w:hAnsi="Times New Roman" w:cs="Times New Roman"/>
+        </w:rPr>
+        <w:softHyphen/>
+      </w:r>
+      <w:r>
+        <w:rPr>
+          <w:rFonts w:ascii="Times New Roman" w:hAnsi="Times New Roman" w:cs="Times New Roman"/>
+        </w:rPr>
+        <w:softHyphen/>
+      </w:r>
     </w:p>
     <w:tbl>
       <w:tblPr>

</xml_diff>